<commit_message>
Added gem being spawned
Amended magic numbers in the coin script.

Signed-off-by: diggijo <joseph.diggins@students.ittralee.ie>
</commit_message>
<xml_diff>
--- a/Practical Gaming Marking Doc.docx
+++ b/Practical Gaming Marking Doc.docx
@@ -1,6 +1,6 @@
 
 <file path=word/document.xml><?xml version="1.0" encoding="utf-8"?>
-<w:document xmlns:wpc="http://schemas.microsoft.com/office/word/2010/wordprocessingCanvas" xmlns:cx="http://schemas.microsoft.com/office/drawing/2014/chartex" xmlns:cx1="http://schemas.microsoft.com/office/drawing/2015/9/8/chartex" xmlns:cx2="http://schemas.microsoft.com/office/drawing/2015/10/21/chartex" xmlns:cx3="http://schemas.microsoft.com/office/drawing/2016/5/9/chartex" xmlns:cx4="http://schemas.microsoft.com/office/drawing/2016/5/10/chartex" xmlns:cx5="http://schemas.microsoft.com/office/drawing/2016/5/11/chartex" xmlns:cx6="http://schemas.microsoft.com/office/drawing/2016/5/12/chartex" xmlns:cx7="http://schemas.microsoft.com/office/drawing/2016/5/13/chartex" xmlns:cx8="http://schemas.microsoft.com/office/drawing/2016/5/14/chartex" xmlns:mc="http://schemas.openxmlformats.org/markup-compatibility/2006" xmlns:aink="http://schemas.microsoft.com/office/drawing/2016/ink" xmlns:am3d="http://schemas.microsoft.com/office/drawing/2017/model3d" xmlns:o="urn:schemas-microsoft-com:office:office" xmlns:r="http://schemas.openxmlformats.org/officeDocument/2006/relationships" xmlns:m="http://schemas.openxmlformats.org/officeDocument/2006/math" xmlns:v="urn:schemas-microsoft-com:vml" xmlns:wp14="http://schemas.microsoft.com/office/word/2010/wordprocessingDrawing" xmlns:wp="http://schemas.openxmlformats.org/drawingml/2006/wordprocessingDrawing" xmlns:w10="urn:schemas-microsoft-com:office:word" xmlns:w="http://schemas.openxmlformats.org/wordprocessingml/2006/main" xmlns:w14="http://schemas.microsoft.com/office/word/2010/wordml" xmlns:w15="http://schemas.microsoft.com/office/word/2012/wordml" xmlns:w16cex="http://schemas.microsoft.com/office/word/2018/wordml/cex" xmlns:w16cid="http://schemas.microsoft.com/office/word/2016/wordml/cid" xmlns:w16="http://schemas.microsoft.com/office/word/2018/wordml" xmlns:w16sdtdh="http://schemas.microsoft.com/office/word/2020/wordml/sdtdatahash" xmlns:w16se="http://schemas.microsoft.com/office/word/2015/wordml/symex" xmlns:wpg="http://schemas.microsoft.com/office/word/2010/wordprocessingGroup" xmlns:wpi="http://schemas.microsoft.com/office/word/2010/wordprocessingInk" xmlns:wne="http://schemas.microsoft.com/office/word/2006/wordml" xmlns:wps="http://schemas.microsoft.com/office/word/2010/wordprocessingShape" mc:Ignorable="w14 w15 w16se w16cid w16 w16cex w16sdtdh wp14">
+<w:document xmlns:wpc="http://schemas.microsoft.com/office/word/2010/wordprocessingCanvas" xmlns:cx="http://schemas.microsoft.com/office/drawing/2014/chartex" xmlns:cx1="http://schemas.microsoft.com/office/drawing/2015/9/8/chartex" xmlns:cx2="http://schemas.microsoft.com/office/drawing/2015/10/21/chartex" xmlns:cx3="http://schemas.microsoft.com/office/drawing/2016/5/9/chartex" xmlns:cx4="http://schemas.microsoft.com/office/drawing/2016/5/10/chartex" xmlns:cx5="http://schemas.microsoft.com/office/drawing/2016/5/11/chartex" xmlns:cx6="http://schemas.microsoft.com/office/drawing/2016/5/12/chartex" xmlns:cx7="http://schemas.microsoft.com/office/drawing/2016/5/13/chartex" xmlns:cx8="http://schemas.microsoft.com/office/drawing/2016/5/14/chartex" xmlns:mc="http://schemas.openxmlformats.org/markup-compatibility/2006" xmlns:aink="http://schemas.microsoft.com/office/drawing/2016/ink" xmlns:am3d="http://schemas.microsoft.com/office/drawing/2017/model3d" xmlns:o="urn:schemas-microsoft-com:office:office" xmlns:oel="http://schemas.microsoft.com/office/2019/extlst" xmlns:r="http://schemas.openxmlformats.org/officeDocument/2006/relationships" xmlns:m="http://schemas.openxmlformats.org/officeDocument/2006/math" xmlns:v="urn:schemas-microsoft-com:vml" xmlns:wp14="http://schemas.microsoft.com/office/word/2010/wordprocessingDrawing" xmlns:wp="http://schemas.openxmlformats.org/drawingml/2006/wordprocessingDrawing" xmlns:w10="urn:schemas-microsoft-com:office:word" xmlns:w="http://schemas.openxmlformats.org/wordprocessingml/2006/main" xmlns:w14="http://schemas.microsoft.com/office/word/2010/wordml" xmlns:w15="http://schemas.microsoft.com/office/word/2012/wordml" xmlns:w16cex="http://schemas.microsoft.com/office/word/2018/wordml/cex" xmlns:w16cid="http://schemas.microsoft.com/office/word/2016/wordml/cid" xmlns:w16="http://schemas.microsoft.com/office/word/2018/wordml" xmlns:w16sdtdh="http://schemas.microsoft.com/office/word/2020/wordml/sdtdatahash" xmlns:w16se="http://schemas.microsoft.com/office/word/2015/wordml/symex" xmlns:wpg="http://schemas.microsoft.com/office/word/2010/wordprocessingGroup" xmlns:wpi="http://schemas.microsoft.com/office/word/2010/wordprocessingInk" xmlns:wne="http://schemas.microsoft.com/office/word/2006/wordml" xmlns:wps="http://schemas.microsoft.com/office/word/2010/wordprocessingShape" mc:Ignorable="w14 w15 w16se w16cid w16 w16cex w16sdtdh wp14">
   <w:body>
     <w:p>
       <w:pPr>
@@ -4925,35 +4925,356 @@
           <w:szCs w:val="19"/>
           <w:lang w:val="en-IE"/>
         </w:rPr>
-        <w:t xml:space="preserve">    </w:t>
-      </w:r>
-      <w:r>
-        <w:rPr>
-          <w:rFonts w:ascii="Consolas" w:hAnsi="Consolas" w:cs="Consolas"/>
-          <w:color w:val="000000"/>
-          <w:sz w:val="19"/>
-          <w:szCs w:val="19"/>
-          <w:lang w:val="en-IE"/>
-        </w:rPr>
-        <w:t xml:space="preserve">   </w:t>
-      </w:r>
-      <w:r>
-        <w:rPr>
-          <w:rFonts w:ascii="Consolas" w:hAnsi="Consolas" w:cs="Consolas"/>
-          <w:color w:val="000000"/>
-          <w:sz w:val="19"/>
-          <w:szCs w:val="19"/>
-          <w:lang w:val="en-IE"/>
-        </w:rPr>
-        <w:t>{</w:t>
-      </w:r>
-    </w:p>
-    <w:p>
-      <w:pPr>
-        <w:autoSpaceDE w:val="0"/>
-        <w:autoSpaceDN w:val="0"/>
-        <w:adjustRightInd w:val="0"/>
-        <w:spacing w:after="0" w:line="240" w:lineRule="auto"/>
+        <w:t xml:space="preserve">       {</w:t>
+      </w:r>
+    </w:p>
+    <w:p>
+      <w:pPr>
+        <w:autoSpaceDE w:val="0"/>
+        <w:autoSpaceDN w:val="0"/>
+        <w:adjustRightInd w:val="0"/>
+        <w:spacing w:after="0" w:line="240" w:lineRule="auto"/>
+        <w:rPr>
+          <w:rFonts w:ascii="Consolas" w:hAnsi="Consolas" w:cs="Consolas"/>
+          <w:color w:val="000000"/>
+          <w:sz w:val="19"/>
+          <w:szCs w:val="19"/>
+          <w:lang w:val="en-IE"/>
+        </w:rPr>
+      </w:pPr>
+      <w:r>
+        <w:rPr>
+          <w:rFonts w:ascii="Consolas" w:hAnsi="Consolas" w:cs="Consolas"/>
+          <w:color w:val="000000"/>
+          <w:sz w:val="19"/>
+          <w:szCs w:val="19"/>
+          <w:lang w:val="en-IE"/>
+        </w:rPr>
+        <w:t xml:space="preserve">           </w:t>
+      </w:r>
+      <w:r>
+        <w:rPr>
+          <w:rFonts w:ascii="Consolas" w:hAnsi="Consolas" w:cs="Consolas"/>
+          <w:color w:val="0000FF"/>
+          <w:sz w:val="19"/>
+          <w:szCs w:val="19"/>
+          <w:lang w:val="en-IE"/>
+        </w:rPr>
+        <w:t>for</w:t>
+      </w:r>
+      <w:r>
+        <w:rPr>
+          <w:rFonts w:ascii="Consolas" w:hAnsi="Consolas" w:cs="Consolas"/>
+          <w:color w:val="000000"/>
+          <w:sz w:val="19"/>
+          <w:szCs w:val="19"/>
+          <w:lang w:val="en-IE"/>
+        </w:rPr>
+        <w:t xml:space="preserve"> (</w:t>
+      </w:r>
+      <w:r>
+        <w:rPr>
+          <w:rFonts w:ascii="Consolas" w:hAnsi="Consolas" w:cs="Consolas"/>
+          <w:color w:val="0000FF"/>
+          <w:sz w:val="19"/>
+          <w:szCs w:val="19"/>
+          <w:lang w:val="en-IE"/>
+        </w:rPr>
+        <w:t>int</w:t>
+      </w:r>
+      <w:r>
+        <w:rPr>
+          <w:rFonts w:ascii="Consolas" w:hAnsi="Consolas" w:cs="Consolas"/>
+          <w:color w:val="000000"/>
+          <w:sz w:val="19"/>
+          <w:szCs w:val="19"/>
+          <w:lang w:val="en-IE"/>
+        </w:rPr>
+        <w:t xml:space="preserve"> i = 0; i &lt; hearts.Length; i++)</w:t>
+      </w:r>
+    </w:p>
+    <w:p>
+      <w:pPr>
+        <w:autoSpaceDE w:val="0"/>
+        <w:autoSpaceDN w:val="0"/>
+        <w:adjustRightInd w:val="0"/>
+        <w:spacing w:after="0" w:line="240" w:lineRule="auto"/>
+        <w:rPr>
+          <w:rFonts w:ascii="Consolas" w:hAnsi="Consolas" w:cs="Consolas"/>
+          <w:color w:val="000000"/>
+          <w:sz w:val="19"/>
+          <w:szCs w:val="19"/>
+          <w:lang w:val="en-IE"/>
+        </w:rPr>
+      </w:pPr>
+      <w:r>
+        <w:rPr>
+          <w:rFonts w:ascii="Consolas" w:hAnsi="Consolas" w:cs="Consolas"/>
+          <w:color w:val="000000"/>
+          <w:sz w:val="19"/>
+          <w:szCs w:val="19"/>
+          <w:lang w:val="en-IE"/>
+        </w:rPr>
+        <w:t xml:space="preserve">           {</w:t>
+      </w:r>
+    </w:p>
+    <w:p>
+      <w:pPr>
+        <w:autoSpaceDE w:val="0"/>
+        <w:autoSpaceDN w:val="0"/>
+        <w:adjustRightInd w:val="0"/>
+        <w:spacing w:after="0" w:line="240" w:lineRule="auto"/>
+        <w:rPr>
+          <w:rFonts w:ascii="Consolas" w:hAnsi="Consolas" w:cs="Consolas"/>
+          <w:color w:val="000000"/>
+          <w:sz w:val="19"/>
+          <w:szCs w:val="19"/>
+          <w:lang w:val="en-IE"/>
+        </w:rPr>
+      </w:pPr>
+      <w:r>
+        <w:rPr>
+          <w:rFonts w:ascii="Consolas" w:hAnsi="Consolas" w:cs="Consolas"/>
+          <w:color w:val="000000"/>
+          <w:sz w:val="19"/>
+          <w:szCs w:val="19"/>
+          <w:lang w:val="en-IE"/>
+        </w:rPr>
+        <w:t xml:space="preserve">               </w:t>
+      </w:r>
+      <w:r>
+        <w:rPr>
+          <w:rFonts w:ascii="Consolas" w:hAnsi="Consolas" w:cs="Consolas"/>
+          <w:color w:val="0000FF"/>
+          <w:sz w:val="19"/>
+          <w:szCs w:val="19"/>
+          <w:lang w:val="en-IE"/>
+        </w:rPr>
+        <w:t>if</w:t>
+      </w:r>
+      <w:r>
+        <w:rPr>
+          <w:rFonts w:ascii="Consolas" w:hAnsi="Consolas" w:cs="Consolas"/>
+          <w:color w:val="000000"/>
+          <w:sz w:val="19"/>
+          <w:szCs w:val="19"/>
+          <w:lang w:val="en-IE"/>
+        </w:rPr>
+        <w:t xml:space="preserve"> (i &lt; currentHealth)</w:t>
+      </w:r>
+    </w:p>
+    <w:p>
+      <w:pPr>
+        <w:autoSpaceDE w:val="0"/>
+        <w:autoSpaceDN w:val="0"/>
+        <w:adjustRightInd w:val="0"/>
+        <w:spacing w:after="0" w:line="240" w:lineRule="auto"/>
+        <w:rPr>
+          <w:rFonts w:ascii="Consolas" w:hAnsi="Consolas" w:cs="Consolas"/>
+          <w:color w:val="000000"/>
+          <w:sz w:val="19"/>
+          <w:szCs w:val="19"/>
+          <w:lang w:val="en-IE"/>
+        </w:rPr>
+      </w:pPr>
+      <w:r>
+        <w:rPr>
+          <w:rFonts w:ascii="Consolas" w:hAnsi="Consolas" w:cs="Consolas"/>
+          <w:color w:val="000000"/>
+          <w:sz w:val="19"/>
+          <w:szCs w:val="19"/>
+          <w:lang w:val="en-IE"/>
+        </w:rPr>
+        <w:t xml:space="preserve">               {</w:t>
+      </w:r>
+    </w:p>
+    <w:p>
+      <w:pPr>
+        <w:autoSpaceDE w:val="0"/>
+        <w:autoSpaceDN w:val="0"/>
+        <w:adjustRightInd w:val="0"/>
+        <w:spacing w:after="0" w:line="240" w:lineRule="auto"/>
+        <w:rPr>
+          <w:rFonts w:ascii="Consolas" w:hAnsi="Consolas" w:cs="Consolas"/>
+          <w:color w:val="000000"/>
+          <w:sz w:val="19"/>
+          <w:szCs w:val="19"/>
+          <w:lang w:val="en-IE"/>
+        </w:rPr>
+      </w:pPr>
+      <w:r>
+        <w:rPr>
+          <w:rFonts w:ascii="Consolas" w:hAnsi="Consolas" w:cs="Consolas"/>
+          <w:color w:val="000000"/>
+          <w:sz w:val="19"/>
+          <w:szCs w:val="19"/>
+          <w:lang w:val="en-IE"/>
+        </w:rPr>
+        <w:t xml:space="preserve">                   hearts[i].color = Color.red;</w:t>
+      </w:r>
+    </w:p>
+    <w:p>
+      <w:pPr>
+        <w:autoSpaceDE w:val="0"/>
+        <w:autoSpaceDN w:val="0"/>
+        <w:adjustRightInd w:val="0"/>
+        <w:spacing w:after="0" w:line="240" w:lineRule="auto"/>
+        <w:rPr>
+          <w:rFonts w:ascii="Consolas" w:hAnsi="Consolas" w:cs="Consolas"/>
+          <w:color w:val="000000"/>
+          <w:sz w:val="19"/>
+          <w:szCs w:val="19"/>
+          <w:lang w:val="en-IE"/>
+        </w:rPr>
+      </w:pPr>
+      <w:r>
+        <w:rPr>
+          <w:rFonts w:ascii="Consolas" w:hAnsi="Consolas" w:cs="Consolas"/>
+          <w:color w:val="000000"/>
+          <w:sz w:val="19"/>
+          <w:szCs w:val="19"/>
+          <w:lang w:val="en-IE"/>
+        </w:rPr>
+        <w:t xml:space="preserve">               }</w:t>
+      </w:r>
+    </w:p>
+    <w:p>
+      <w:pPr>
+        <w:autoSpaceDE w:val="0"/>
+        <w:autoSpaceDN w:val="0"/>
+        <w:adjustRightInd w:val="0"/>
+        <w:spacing w:after="0" w:line="240" w:lineRule="auto"/>
+        <w:rPr>
+          <w:rFonts w:ascii="Consolas" w:hAnsi="Consolas" w:cs="Consolas"/>
+          <w:color w:val="000000"/>
+          <w:sz w:val="19"/>
+          <w:szCs w:val="19"/>
+          <w:lang w:val="en-IE"/>
+        </w:rPr>
+      </w:pPr>
+      <w:r>
+        <w:rPr>
+          <w:rFonts w:ascii="Consolas" w:hAnsi="Consolas" w:cs="Consolas"/>
+          <w:color w:val="000000"/>
+          <w:sz w:val="19"/>
+          <w:szCs w:val="19"/>
+          <w:lang w:val="en-IE"/>
+        </w:rPr>
+        <w:t xml:space="preserve">               </w:t>
+      </w:r>
+      <w:r>
+        <w:rPr>
+          <w:rFonts w:ascii="Consolas" w:hAnsi="Consolas" w:cs="Consolas"/>
+          <w:color w:val="0000FF"/>
+          <w:sz w:val="19"/>
+          <w:szCs w:val="19"/>
+          <w:lang w:val="en-IE"/>
+        </w:rPr>
+        <w:t>else</w:t>
+      </w:r>
+    </w:p>
+    <w:p>
+      <w:pPr>
+        <w:autoSpaceDE w:val="0"/>
+        <w:autoSpaceDN w:val="0"/>
+        <w:adjustRightInd w:val="0"/>
+        <w:spacing w:after="0" w:line="240" w:lineRule="auto"/>
+        <w:rPr>
+          <w:rFonts w:ascii="Consolas" w:hAnsi="Consolas" w:cs="Consolas"/>
+          <w:color w:val="000000"/>
+          <w:sz w:val="19"/>
+          <w:szCs w:val="19"/>
+          <w:lang w:val="en-IE"/>
+        </w:rPr>
+      </w:pPr>
+      <w:r>
+        <w:rPr>
+          <w:rFonts w:ascii="Consolas" w:hAnsi="Consolas" w:cs="Consolas"/>
+          <w:color w:val="000000"/>
+          <w:sz w:val="19"/>
+          <w:szCs w:val="19"/>
+          <w:lang w:val="en-IE"/>
+        </w:rPr>
+        <w:t xml:space="preserve">               {</w:t>
+      </w:r>
+    </w:p>
+    <w:p>
+      <w:pPr>
+        <w:autoSpaceDE w:val="0"/>
+        <w:autoSpaceDN w:val="0"/>
+        <w:adjustRightInd w:val="0"/>
+        <w:spacing w:after="0" w:line="240" w:lineRule="auto"/>
+        <w:rPr>
+          <w:rFonts w:ascii="Consolas" w:hAnsi="Consolas" w:cs="Consolas"/>
+          <w:color w:val="000000"/>
+          <w:sz w:val="19"/>
+          <w:szCs w:val="19"/>
+          <w:lang w:val="en-IE"/>
+        </w:rPr>
+      </w:pPr>
+      <w:r>
+        <w:rPr>
+          <w:rFonts w:ascii="Consolas" w:hAnsi="Consolas" w:cs="Consolas"/>
+          <w:color w:val="000000"/>
+          <w:sz w:val="19"/>
+          <w:szCs w:val="19"/>
+          <w:lang w:val="en-IE"/>
+        </w:rPr>
+        <w:t xml:space="preserve">                   hearts[i].color = Color.black;</w:t>
+      </w:r>
+    </w:p>
+    <w:p>
+      <w:pPr>
+        <w:autoSpaceDE w:val="0"/>
+        <w:autoSpaceDN w:val="0"/>
+        <w:adjustRightInd w:val="0"/>
+        <w:spacing w:after="0" w:line="240" w:lineRule="auto"/>
+        <w:rPr>
+          <w:rFonts w:ascii="Consolas" w:hAnsi="Consolas" w:cs="Consolas"/>
+          <w:color w:val="000000"/>
+          <w:sz w:val="19"/>
+          <w:szCs w:val="19"/>
+          <w:lang w:val="en-IE"/>
+        </w:rPr>
+      </w:pPr>
+      <w:r>
+        <w:rPr>
+          <w:rFonts w:ascii="Consolas" w:hAnsi="Consolas" w:cs="Consolas"/>
+          <w:color w:val="000000"/>
+          <w:sz w:val="19"/>
+          <w:szCs w:val="19"/>
+          <w:lang w:val="en-IE"/>
+        </w:rPr>
+        <w:t xml:space="preserve">               }</w:t>
+      </w:r>
+    </w:p>
+    <w:p>
+      <w:pPr>
+        <w:autoSpaceDE w:val="0"/>
+        <w:autoSpaceDN w:val="0"/>
+        <w:adjustRightInd w:val="0"/>
+        <w:spacing w:after="0" w:line="240" w:lineRule="auto"/>
+        <w:rPr>
+          <w:rFonts w:ascii="Consolas" w:hAnsi="Consolas" w:cs="Consolas"/>
+          <w:color w:val="000000"/>
+          <w:sz w:val="19"/>
+          <w:szCs w:val="19"/>
+          <w:lang w:val="en-IE"/>
+        </w:rPr>
+      </w:pPr>
+      <w:r>
+        <w:rPr>
+          <w:rFonts w:ascii="Consolas" w:hAnsi="Consolas" w:cs="Consolas"/>
+          <w:color w:val="000000"/>
+          <w:sz w:val="19"/>
+          <w:szCs w:val="19"/>
+          <w:lang w:val="en-IE"/>
+        </w:rPr>
+        <w:t xml:space="preserve">           }</w:t>
+      </w:r>
+    </w:p>
+    <w:p>
+      <w:pPr>
         <w:rPr>
           <w:rFonts w:ascii="Consolas" w:hAnsi="Consolas" w:cs="Consolas"/>
           <w:color w:val="000000"/>
@@ -4980,529 +5301,31 @@
           <w:szCs w:val="19"/>
           <w:lang w:val="en-IE"/>
         </w:rPr>
-        <w:t xml:space="preserve">   </w:t>
-      </w:r>
-      <w:r>
-        <w:rPr>
-          <w:rFonts w:ascii="Consolas" w:hAnsi="Consolas" w:cs="Consolas"/>
-          <w:color w:val="0000FF"/>
-          <w:sz w:val="19"/>
-          <w:szCs w:val="19"/>
-          <w:lang w:val="en-IE"/>
-        </w:rPr>
-        <w:t>for</w:t>
-      </w:r>
-      <w:r>
-        <w:rPr>
-          <w:rFonts w:ascii="Consolas" w:hAnsi="Consolas" w:cs="Consolas"/>
-          <w:color w:val="000000"/>
-          <w:sz w:val="19"/>
-          <w:szCs w:val="19"/>
-          <w:lang w:val="en-IE"/>
-        </w:rPr>
-        <w:t xml:space="preserve"> (</w:t>
-      </w:r>
-      <w:r>
-        <w:rPr>
-          <w:rFonts w:ascii="Consolas" w:hAnsi="Consolas" w:cs="Consolas"/>
-          <w:color w:val="0000FF"/>
-          <w:sz w:val="19"/>
-          <w:szCs w:val="19"/>
-          <w:lang w:val="en-IE"/>
-        </w:rPr>
-        <w:t>int</w:t>
-      </w:r>
-      <w:r>
-        <w:rPr>
-          <w:rFonts w:ascii="Consolas" w:hAnsi="Consolas" w:cs="Consolas"/>
-          <w:color w:val="000000"/>
-          <w:sz w:val="19"/>
-          <w:szCs w:val="19"/>
-          <w:lang w:val="en-IE"/>
-        </w:rPr>
-        <w:t xml:space="preserve"> i = 0; i &lt; hearts.Length; i++)</w:t>
-      </w:r>
-    </w:p>
-    <w:p>
-      <w:pPr>
-        <w:autoSpaceDE w:val="0"/>
-        <w:autoSpaceDN w:val="0"/>
-        <w:adjustRightInd w:val="0"/>
-        <w:spacing w:after="0" w:line="240" w:lineRule="auto"/>
-        <w:rPr>
-          <w:rFonts w:ascii="Consolas" w:hAnsi="Consolas" w:cs="Consolas"/>
-          <w:color w:val="000000"/>
-          <w:sz w:val="19"/>
-          <w:szCs w:val="19"/>
-          <w:lang w:val="en-IE"/>
-        </w:rPr>
-      </w:pPr>
-      <w:r>
-        <w:rPr>
-          <w:rFonts w:ascii="Consolas" w:hAnsi="Consolas" w:cs="Consolas"/>
-          <w:color w:val="000000"/>
-          <w:sz w:val="19"/>
-          <w:szCs w:val="19"/>
-          <w:lang w:val="en-IE"/>
-        </w:rPr>
-        <w:t xml:space="preserve">        </w:t>
-      </w:r>
-      <w:r>
-        <w:rPr>
-          <w:rFonts w:ascii="Consolas" w:hAnsi="Consolas" w:cs="Consolas"/>
-          <w:color w:val="000000"/>
-          <w:sz w:val="19"/>
-          <w:szCs w:val="19"/>
-          <w:lang w:val="en-IE"/>
-        </w:rPr>
-        <w:t xml:space="preserve">   </w:t>
-      </w:r>
-      <w:r>
-        <w:rPr>
-          <w:rFonts w:ascii="Consolas" w:hAnsi="Consolas" w:cs="Consolas"/>
-          <w:color w:val="000000"/>
-          <w:sz w:val="19"/>
-          <w:szCs w:val="19"/>
-          <w:lang w:val="en-IE"/>
-        </w:rPr>
-        <w:t>{</w:t>
-      </w:r>
-    </w:p>
-    <w:p>
-      <w:pPr>
-        <w:autoSpaceDE w:val="0"/>
-        <w:autoSpaceDN w:val="0"/>
-        <w:adjustRightInd w:val="0"/>
-        <w:spacing w:after="0" w:line="240" w:lineRule="auto"/>
-        <w:rPr>
-          <w:rFonts w:ascii="Consolas" w:hAnsi="Consolas" w:cs="Consolas"/>
-          <w:color w:val="000000"/>
-          <w:sz w:val="19"/>
-          <w:szCs w:val="19"/>
-          <w:lang w:val="en-IE"/>
-        </w:rPr>
-      </w:pPr>
-      <w:r>
-        <w:rPr>
-          <w:rFonts w:ascii="Consolas" w:hAnsi="Consolas" w:cs="Consolas"/>
-          <w:color w:val="000000"/>
-          <w:sz w:val="19"/>
-          <w:szCs w:val="19"/>
-          <w:lang w:val="en-IE"/>
-        </w:rPr>
-        <w:t xml:space="preserve">            </w:t>
-      </w:r>
-      <w:r>
-        <w:rPr>
-          <w:rFonts w:ascii="Consolas" w:hAnsi="Consolas" w:cs="Consolas"/>
-          <w:color w:val="000000"/>
-          <w:sz w:val="19"/>
-          <w:szCs w:val="19"/>
-          <w:lang w:val="en-IE"/>
-        </w:rPr>
-        <w:t xml:space="preserve">   </w:t>
-      </w:r>
-      <w:r>
-        <w:rPr>
-          <w:rFonts w:ascii="Consolas" w:hAnsi="Consolas" w:cs="Consolas"/>
-          <w:color w:val="0000FF"/>
-          <w:sz w:val="19"/>
-          <w:szCs w:val="19"/>
-          <w:lang w:val="en-IE"/>
-        </w:rPr>
-        <w:t>if</w:t>
-      </w:r>
-      <w:r>
-        <w:rPr>
-          <w:rFonts w:ascii="Consolas" w:hAnsi="Consolas" w:cs="Consolas"/>
-          <w:color w:val="000000"/>
-          <w:sz w:val="19"/>
-          <w:szCs w:val="19"/>
-          <w:lang w:val="en-IE"/>
-        </w:rPr>
-        <w:t xml:space="preserve"> (i &lt; currentHealth)</w:t>
-      </w:r>
-    </w:p>
-    <w:p>
-      <w:pPr>
-        <w:autoSpaceDE w:val="0"/>
-        <w:autoSpaceDN w:val="0"/>
-        <w:adjustRightInd w:val="0"/>
-        <w:spacing w:after="0" w:line="240" w:lineRule="auto"/>
-        <w:rPr>
-          <w:rFonts w:ascii="Consolas" w:hAnsi="Consolas" w:cs="Consolas"/>
-          <w:color w:val="000000"/>
-          <w:sz w:val="19"/>
-          <w:szCs w:val="19"/>
-          <w:lang w:val="en-IE"/>
-        </w:rPr>
-      </w:pPr>
-      <w:r>
-        <w:rPr>
-          <w:rFonts w:ascii="Consolas" w:hAnsi="Consolas" w:cs="Consolas"/>
-          <w:color w:val="000000"/>
-          <w:sz w:val="19"/>
-          <w:szCs w:val="19"/>
-          <w:lang w:val="en-IE"/>
-        </w:rPr>
-        <w:t xml:space="preserve">            </w:t>
-      </w:r>
-      <w:r>
-        <w:rPr>
-          <w:rFonts w:ascii="Consolas" w:hAnsi="Consolas" w:cs="Consolas"/>
-          <w:color w:val="000000"/>
-          <w:sz w:val="19"/>
-          <w:szCs w:val="19"/>
-          <w:lang w:val="en-IE"/>
-        </w:rPr>
-        <w:t xml:space="preserve">   </w:t>
-      </w:r>
-      <w:r>
-        <w:rPr>
-          <w:rFonts w:ascii="Consolas" w:hAnsi="Consolas" w:cs="Consolas"/>
-          <w:color w:val="000000"/>
-          <w:sz w:val="19"/>
-          <w:szCs w:val="19"/>
-          <w:lang w:val="en-IE"/>
-        </w:rPr>
-        <w:t>{</w:t>
-      </w:r>
-    </w:p>
-    <w:p>
-      <w:pPr>
-        <w:autoSpaceDE w:val="0"/>
-        <w:autoSpaceDN w:val="0"/>
-        <w:adjustRightInd w:val="0"/>
-        <w:spacing w:after="0" w:line="240" w:lineRule="auto"/>
-        <w:rPr>
-          <w:rFonts w:ascii="Consolas" w:hAnsi="Consolas" w:cs="Consolas"/>
-          <w:color w:val="000000"/>
-          <w:sz w:val="19"/>
-          <w:szCs w:val="19"/>
-          <w:lang w:val="en-IE"/>
-        </w:rPr>
-      </w:pPr>
-      <w:r>
-        <w:rPr>
-          <w:rFonts w:ascii="Consolas" w:hAnsi="Consolas" w:cs="Consolas"/>
-          <w:color w:val="000000"/>
-          <w:sz w:val="19"/>
-          <w:szCs w:val="19"/>
-          <w:lang w:val="en-IE"/>
-        </w:rPr>
-        <w:t xml:space="preserve">                </w:t>
-      </w:r>
-      <w:r>
-        <w:rPr>
-          <w:rFonts w:ascii="Consolas" w:hAnsi="Consolas" w:cs="Consolas"/>
-          <w:color w:val="000000"/>
-          <w:sz w:val="19"/>
-          <w:szCs w:val="19"/>
-          <w:lang w:val="en-IE"/>
-        </w:rPr>
-        <w:t xml:space="preserve">   </w:t>
-      </w:r>
-      <w:r>
-        <w:rPr>
-          <w:rFonts w:ascii="Consolas" w:hAnsi="Consolas" w:cs="Consolas"/>
-          <w:color w:val="000000"/>
-          <w:sz w:val="19"/>
-          <w:szCs w:val="19"/>
-          <w:lang w:val="en-IE"/>
-        </w:rPr>
-        <w:t>hearts[i].color = Color.red;</w:t>
-      </w:r>
-    </w:p>
-    <w:p>
-      <w:pPr>
-        <w:autoSpaceDE w:val="0"/>
-        <w:autoSpaceDN w:val="0"/>
-        <w:adjustRightInd w:val="0"/>
-        <w:spacing w:after="0" w:line="240" w:lineRule="auto"/>
-        <w:rPr>
-          <w:rFonts w:ascii="Consolas" w:hAnsi="Consolas" w:cs="Consolas"/>
-          <w:color w:val="000000"/>
-          <w:sz w:val="19"/>
-          <w:szCs w:val="19"/>
-          <w:lang w:val="en-IE"/>
-        </w:rPr>
-      </w:pPr>
-      <w:r>
-        <w:rPr>
-          <w:rFonts w:ascii="Consolas" w:hAnsi="Consolas" w:cs="Consolas"/>
-          <w:color w:val="000000"/>
-          <w:sz w:val="19"/>
-          <w:szCs w:val="19"/>
-          <w:lang w:val="en-IE"/>
-        </w:rPr>
-        <w:t xml:space="preserve">            </w:t>
-      </w:r>
-      <w:r>
-        <w:rPr>
-          <w:rFonts w:ascii="Consolas" w:hAnsi="Consolas" w:cs="Consolas"/>
-          <w:color w:val="000000"/>
-          <w:sz w:val="19"/>
-          <w:szCs w:val="19"/>
-          <w:lang w:val="en-IE"/>
-        </w:rPr>
-        <w:t xml:space="preserve">   </w:t>
-      </w:r>
-      <w:r>
-        <w:rPr>
-          <w:rFonts w:ascii="Consolas" w:hAnsi="Consolas" w:cs="Consolas"/>
-          <w:color w:val="000000"/>
-          <w:sz w:val="19"/>
-          <w:szCs w:val="19"/>
-          <w:lang w:val="en-IE"/>
-        </w:rPr>
         <w:t>}</w:t>
       </w:r>
     </w:p>
     <w:p>
       <w:pPr>
-        <w:autoSpaceDE w:val="0"/>
-        <w:autoSpaceDN w:val="0"/>
-        <w:adjustRightInd w:val="0"/>
-        <w:spacing w:after="0" w:line="240" w:lineRule="auto"/>
-        <w:rPr>
-          <w:rFonts w:ascii="Consolas" w:hAnsi="Consolas" w:cs="Consolas"/>
-          <w:color w:val="000000"/>
-          <w:sz w:val="19"/>
-          <w:szCs w:val="19"/>
-          <w:lang w:val="en-IE"/>
-        </w:rPr>
-      </w:pPr>
-      <w:r>
-        <w:rPr>
-          <w:rFonts w:ascii="Consolas" w:hAnsi="Consolas" w:cs="Consolas"/>
-          <w:color w:val="000000"/>
-          <w:sz w:val="19"/>
-          <w:szCs w:val="19"/>
-          <w:lang w:val="en-IE"/>
-        </w:rPr>
-        <w:t xml:space="preserve">            </w:t>
-      </w:r>
-      <w:r>
-        <w:rPr>
-          <w:rFonts w:ascii="Consolas" w:hAnsi="Consolas" w:cs="Consolas"/>
-          <w:color w:val="000000"/>
-          <w:sz w:val="19"/>
-          <w:szCs w:val="19"/>
-          <w:lang w:val="en-IE"/>
-        </w:rPr>
-        <w:t xml:space="preserve">   </w:t>
-      </w:r>
-      <w:r>
-        <w:rPr>
-          <w:rFonts w:ascii="Consolas" w:hAnsi="Consolas" w:cs="Consolas"/>
-          <w:color w:val="0000FF"/>
-          <w:sz w:val="19"/>
-          <w:szCs w:val="19"/>
-          <w:lang w:val="en-IE"/>
-        </w:rPr>
-        <w:t>else</w:t>
-      </w:r>
-    </w:p>
-    <w:p>
-      <w:pPr>
-        <w:autoSpaceDE w:val="0"/>
-        <w:autoSpaceDN w:val="0"/>
-        <w:adjustRightInd w:val="0"/>
-        <w:spacing w:after="0" w:line="240" w:lineRule="auto"/>
-        <w:rPr>
-          <w:rFonts w:ascii="Consolas" w:hAnsi="Consolas" w:cs="Consolas"/>
-          <w:color w:val="000000"/>
-          <w:sz w:val="19"/>
-          <w:szCs w:val="19"/>
-          <w:lang w:val="en-IE"/>
-        </w:rPr>
-      </w:pPr>
-      <w:r>
-        <w:rPr>
-          <w:rFonts w:ascii="Consolas" w:hAnsi="Consolas" w:cs="Consolas"/>
-          <w:color w:val="000000"/>
-          <w:sz w:val="19"/>
-          <w:szCs w:val="19"/>
-          <w:lang w:val="en-IE"/>
-        </w:rPr>
-        <w:t xml:space="preserve">            </w:t>
-      </w:r>
-      <w:r>
-        <w:rPr>
-          <w:rFonts w:ascii="Consolas" w:hAnsi="Consolas" w:cs="Consolas"/>
-          <w:color w:val="000000"/>
-          <w:sz w:val="19"/>
-          <w:szCs w:val="19"/>
-          <w:lang w:val="en-IE"/>
-        </w:rPr>
-        <w:t xml:space="preserve">   </w:t>
-      </w:r>
-      <w:r>
-        <w:rPr>
-          <w:rFonts w:ascii="Consolas" w:hAnsi="Consolas" w:cs="Consolas"/>
-          <w:color w:val="000000"/>
-          <w:sz w:val="19"/>
-          <w:szCs w:val="19"/>
-          <w:lang w:val="en-IE"/>
-        </w:rPr>
-        <w:t>{</w:t>
-      </w:r>
-    </w:p>
-    <w:p>
-      <w:pPr>
-        <w:autoSpaceDE w:val="0"/>
-        <w:autoSpaceDN w:val="0"/>
-        <w:adjustRightInd w:val="0"/>
-        <w:spacing w:after="0" w:line="240" w:lineRule="auto"/>
-        <w:rPr>
-          <w:rFonts w:ascii="Consolas" w:hAnsi="Consolas" w:cs="Consolas"/>
-          <w:color w:val="000000"/>
-          <w:sz w:val="19"/>
-          <w:szCs w:val="19"/>
-          <w:lang w:val="en-IE"/>
-        </w:rPr>
-      </w:pPr>
-      <w:r>
-        <w:rPr>
-          <w:rFonts w:ascii="Consolas" w:hAnsi="Consolas" w:cs="Consolas"/>
-          <w:color w:val="000000"/>
-          <w:sz w:val="19"/>
-          <w:szCs w:val="19"/>
-          <w:lang w:val="en-IE"/>
-        </w:rPr>
-        <w:t xml:space="preserve">                </w:t>
-      </w:r>
-      <w:r>
-        <w:rPr>
-          <w:rFonts w:ascii="Consolas" w:hAnsi="Consolas" w:cs="Consolas"/>
-          <w:color w:val="000000"/>
-          <w:sz w:val="19"/>
-          <w:szCs w:val="19"/>
-          <w:lang w:val="en-IE"/>
-        </w:rPr>
-        <w:t xml:space="preserve">   </w:t>
-      </w:r>
-      <w:r>
-        <w:rPr>
-          <w:rFonts w:ascii="Consolas" w:hAnsi="Consolas" w:cs="Consolas"/>
-          <w:color w:val="000000"/>
-          <w:sz w:val="19"/>
-          <w:szCs w:val="19"/>
-          <w:lang w:val="en-IE"/>
-        </w:rPr>
-        <w:t>hearts[i].color = Color.black;</w:t>
-      </w:r>
-    </w:p>
-    <w:p>
-      <w:pPr>
-        <w:autoSpaceDE w:val="0"/>
-        <w:autoSpaceDN w:val="0"/>
-        <w:adjustRightInd w:val="0"/>
-        <w:spacing w:after="0" w:line="240" w:lineRule="auto"/>
-        <w:rPr>
-          <w:rFonts w:ascii="Consolas" w:hAnsi="Consolas" w:cs="Consolas"/>
-          <w:color w:val="000000"/>
-          <w:sz w:val="19"/>
-          <w:szCs w:val="19"/>
-          <w:lang w:val="en-IE"/>
-        </w:rPr>
-      </w:pPr>
-      <w:r>
-        <w:rPr>
-          <w:rFonts w:ascii="Consolas" w:hAnsi="Consolas" w:cs="Consolas"/>
-          <w:color w:val="000000"/>
-          <w:sz w:val="19"/>
-          <w:szCs w:val="19"/>
-          <w:lang w:val="en-IE"/>
-        </w:rPr>
-        <w:t xml:space="preserve">            </w:t>
-      </w:r>
-      <w:r>
-        <w:rPr>
-          <w:rFonts w:ascii="Consolas" w:hAnsi="Consolas" w:cs="Consolas"/>
-          <w:color w:val="000000"/>
-          <w:sz w:val="19"/>
-          <w:szCs w:val="19"/>
-          <w:lang w:val="en-IE"/>
-        </w:rPr>
-        <w:t xml:space="preserve">   </w:t>
-      </w:r>
-      <w:r>
-        <w:rPr>
-          <w:rFonts w:ascii="Consolas" w:hAnsi="Consolas" w:cs="Consolas"/>
-          <w:color w:val="000000"/>
-          <w:sz w:val="19"/>
-          <w:szCs w:val="19"/>
-          <w:lang w:val="en-IE"/>
-        </w:rPr>
-        <w:t>}</w:t>
-      </w:r>
-    </w:p>
-    <w:p>
-      <w:pPr>
-        <w:autoSpaceDE w:val="0"/>
-        <w:autoSpaceDN w:val="0"/>
-        <w:adjustRightInd w:val="0"/>
-        <w:spacing w:after="0" w:line="240" w:lineRule="auto"/>
-        <w:rPr>
-          <w:rFonts w:ascii="Consolas" w:hAnsi="Consolas" w:cs="Consolas"/>
-          <w:color w:val="000000"/>
-          <w:sz w:val="19"/>
-          <w:szCs w:val="19"/>
-          <w:lang w:val="en-IE"/>
-        </w:rPr>
-      </w:pPr>
-      <w:r>
-        <w:rPr>
-          <w:rFonts w:ascii="Consolas" w:hAnsi="Consolas" w:cs="Consolas"/>
-          <w:color w:val="000000"/>
-          <w:sz w:val="19"/>
-          <w:szCs w:val="19"/>
-          <w:lang w:val="en-IE"/>
-        </w:rPr>
-        <w:t xml:space="preserve">        </w:t>
-      </w:r>
-      <w:r>
-        <w:rPr>
-          <w:rFonts w:ascii="Consolas" w:hAnsi="Consolas" w:cs="Consolas"/>
-          <w:color w:val="000000"/>
-          <w:sz w:val="19"/>
-          <w:szCs w:val="19"/>
-          <w:lang w:val="en-IE"/>
-        </w:rPr>
-        <w:t xml:space="preserve">   </w:t>
-      </w:r>
-      <w:r>
-        <w:rPr>
-          <w:rFonts w:ascii="Consolas" w:hAnsi="Consolas" w:cs="Consolas"/>
-          <w:color w:val="000000"/>
-          <w:sz w:val="19"/>
-          <w:szCs w:val="19"/>
-          <w:lang w:val="en-IE"/>
-        </w:rPr>
-        <w:t>}</w:t>
-      </w:r>
-    </w:p>
-    <w:p>
-      <w:r>
-        <w:rPr>
-          <w:rFonts w:ascii="Consolas" w:hAnsi="Consolas" w:cs="Consolas"/>
-          <w:color w:val="000000"/>
-          <w:sz w:val="19"/>
-          <w:szCs w:val="19"/>
-          <w:lang w:val="en-IE"/>
-        </w:rPr>
-        <w:t xml:space="preserve">        </w:t>
-      </w:r>
-      <w:r>
-        <w:rPr>
-          <w:rFonts w:ascii="Consolas" w:hAnsi="Consolas" w:cs="Consolas"/>
-          <w:color w:val="000000"/>
-          <w:sz w:val="19"/>
-          <w:szCs w:val="19"/>
-          <w:lang w:val="en-IE"/>
-        </w:rPr>
-        <w:t>}</w:t>
+        <w:pStyle w:val="ListParagraph"/>
+        <w:numPr>
+          <w:ilvl w:val="0"/>
+          <w:numId w:val="6"/>
+        </w:numPr>
+      </w:pPr>
+      <w:r>
+        <w:t>Hidden Gem</w:t>
+      </w:r>
+    </w:p>
+    <w:p>
+      <w:pPr>
+        <w:pStyle w:val="ListParagraph"/>
+        <w:numPr>
+          <w:ilvl w:val="0"/>
+          <w:numId w:val="2"/>
+        </w:numPr>
+      </w:pPr>
+      <w:r>
+        <w:t>Gem spawns when all coins in the level have been collected. (80 coins)</w:t>
       </w:r>
     </w:p>
     <w:p/>
@@ -5519,7 +5342,7 @@
 </file>
 
 <file path=word/numbering.xml><?xml version="1.0" encoding="utf-8"?>
-<w:numbering xmlns:wpc="http://schemas.microsoft.com/office/word/2010/wordprocessingCanvas" xmlns:cx="http://schemas.microsoft.com/office/drawing/2014/chartex" xmlns:cx1="http://schemas.microsoft.com/office/drawing/2015/9/8/chartex" xmlns:cx2="http://schemas.microsoft.com/office/drawing/2015/10/21/chartex" xmlns:cx3="http://schemas.microsoft.com/office/drawing/2016/5/9/chartex" xmlns:cx4="http://schemas.microsoft.com/office/drawing/2016/5/10/chartex" xmlns:cx5="http://schemas.microsoft.com/office/drawing/2016/5/11/chartex" xmlns:cx6="http://schemas.microsoft.com/office/drawing/2016/5/12/chartex" xmlns:cx7="http://schemas.microsoft.com/office/drawing/2016/5/13/chartex" xmlns:cx8="http://schemas.microsoft.com/office/drawing/2016/5/14/chartex" xmlns:mc="http://schemas.openxmlformats.org/markup-compatibility/2006" xmlns:aink="http://schemas.microsoft.com/office/drawing/2016/ink" xmlns:am3d="http://schemas.microsoft.com/office/drawing/2017/model3d" xmlns:o="urn:schemas-microsoft-com:office:office" xmlns:r="http://schemas.openxmlformats.org/officeDocument/2006/relationships" xmlns:m="http://schemas.openxmlformats.org/officeDocument/2006/math" xmlns:v="urn:schemas-microsoft-com:vml" xmlns:wp14="http://schemas.microsoft.com/office/word/2010/wordprocessingDrawing" xmlns:wp="http://schemas.openxmlformats.org/drawingml/2006/wordprocessingDrawing" xmlns:w10="urn:schemas-microsoft-com:office:word" xmlns:w="http://schemas.openxmlformats.org/wordprocessingml/2006/main" xmlns:w14="http://schemas.microsoft.com/office/word/2010/wordml" xmlns:w15="http://schemas.microsoft.com/office/word/2012/wordml" xmlns:w16cex="http://schemas.microsoft.com/office/word/2018/wordml/cex" xmlns:w16cid="http://schemas.microsoft.com/office/word/2016/wordml/cid" xmlns:w16="http://schemas.microsoft.com/office/word/2018/wordml" xmlns:w16sdtdh="http://schemas.microsoft.com/office/word/2020/wordml/sdtdatahash" xmlns:w16se="http://schemas.microsoft.com/office/word/2015/wordml/symex" xmlns:wpg="http://schemas.microsoft.com/office/word/2010/wordprocessingGroup" xmlns:wpi="http://schemas.microsoft.com/office/word/2010/wordprocessingInk" xmlns:wne="http://schemas.microsoft.com/office/word/2006/wordml" xmlns:wps="http://schemas.microsoft.com/office/word/2010/wordprocessingShape" mc:Ignorable="w14 w15 w16se w16cid w16 w16cex w16sdtdh wp14">
+<w:numbering xmlns:wpc="http://schemas.microsoft.com/office/word/2010/wordprocessingCanvas" xmlns:cx="http://schemas.microsoft.com/office/drawing/2014/chartex" xmlns:cx1="http://schemas.microsoft.com/office/drawing/2015/9/8/chartex" xmlns:cx2="http://schemas.microsoft.com/office/drawing/2015/10/21/chartex" xmlns:cx3="http://schemas.microsoft.com/office/drawing/2016/5/9/chartex" xmlns:cx4="http://schemas.microsoft.com/office/drawing/2016/5/10/chartex" xmlns:cx5="http://schemas.microsoft.com/office/drawing/2016/5/11/chartex" xmlns:cx6="http://schemas.microsoft.com/office/drawing/2016/5/12/chartex" xmlns:cx7="http://schemas.microsoft.com/office/drawing/2016/5/13/chartex" xmlns:cx8="http://schemas.microsoft.com/office/drawing/2016/5/14/chartex" xmlns:mc="http://schemas.openxmlformats.org/markup-compatibility/2006" xmlns:aink="http://schemas.microsoft.com/office/drawing/2016/ink" xmlns:am3d="http://schemas.microsoft.com/office/drawing/2017/model3d" xmlns:o="urn:schemas-microsoft-com:office:office" xmlns:oel="http://schemas.microsoft.com/office/2019/extlst" xmlns:r="http://schemas.openxmlformats.org/officeDocument/2006/relationships" xmlns:m="http://schemas.openxmlformats.org/officeDocument/2006/math" xmlns:v="urn:schemas-microsoft-com:vml" xmlns:wp14="http://schemas.microsoft.com/office/word/2010/wordprocessingDrawing" xmlns:wp="http://schemas.openxmlformats.org/drawingml/2006/wordprocessingDrawing" xmlns:w10="urn:schemas-microsoft-com:office:word" xmlns:w="http://schemas.openxmlformats.org/wordprocessingml/2006/main" xmlns:w14="http://schemas.microsoft.com/office/word/2010/wordml" xmlns:w15="http://schemas.microsoft.com/office/word/2012/wordml" xmlns:w16cex="http://schemas.microsoft.com/office/word/2018/wordml/cex" xmlns:w16cid="http://schemas.microsoft.com/office/word/2016/wordml/cid" xmlns:w16="http://schemas.microsoft.com/office/word/2018/wordml" xmlns:w16sdtdh="http://schemas.microsoft.com/office/word/2020/wordml/sdtdatahash" xmlns:w16se="http://schemas.microsoft.com/office/word/2015/wordml/symex" xmlns:wpg="http://schemas.microsoft.com/office/word/2010/wordprocessingGroup" xmlns:wpi="http://schemas.microsoft.com/office/word/2010/wordprocessingInk" xmlns:wne="http://schemas.microsoft.com/office/word/2006/wordml" xmlns:wps="http://schemas.microsoft.com/office/word/2010/wordprocessingShape" mc:Ignorable="w14 w15 w16se w16cid w16 w16cex w16sdtdh wp14">
   <w:abstractNum w:abstractNumId="0" w15:restartNumberingAfterBreak="0">
     <w:nsid w:val="0D854DFC"/>
     <w:multiLevelType w:val="hybridMultilevel"/>
@@ -5862,7 +5685,7 @@
   <w:abstractNum w:abstractNumId="3" w15:restartNumberingAfterBreak="0">
     <w:nsid w:val="5F7551FC"/>
     <w:multiLevelType w:val="hybridMultilevel"/>
-    <w:tmpl w:val="3A6EF8DC"/>
+    <w:tmpl w:val="A1C6CA00"/>
     <w:lvl w:ilvl="0" w:tplc="83DAD4CE">
       <w:numFmt w:val="bullet"/>
       <w:lvlText w:val="-"/>
@@ -6078,6 +5901,119 @@
       <w:lvlJc w:val="left"/>
       <w:pPr>
         <w:ind w:left="7560" w:hanging="360"/>
+      </w:pPr>
+      <w:rPr>
+        <w:rFonts w:ascii="Wingdings" w:hAnsi="Wingdings" w:hint="default"/>
+      </w:rPr>
+    </w:lvl>
+  </w:abstractNum>
+  <w:abstractNum w:abstractNumId="5" w15:restartNumberingAfterBreak="0">
+    <w:nsid w:val="7C6461E2"/>
+    <w:multiLevelType w:val="hybridMultilevel"/>
+    <w:tmpl w:val="BB7E4E46"/>
+    <w:lvl w:ilvl="0" w:tplc="18090001">
+      <w:start w:val="1"/>
+      <w:numFmt w:val="bullet"/>
+      <w:lvlText w:val=""/>
+      <w:lvlJc w:val="left"/>
+      <w:pPr>
+        <w:ind w:left="720" w:hanging="360"/>
+      </w:pPr>
+      <w:rPr>
+        <w:rFonts w:ascii="Symbol" w:hAnsi="Symbol" w:hint="default"/>
+      </w:rPr>
+    </w:lvl>
+    <w:lvl w:ilvl="1" w:tplc="18090003" w:tentative="1">
+      <w:start w:val="1"/>
+      <w:numFmt w:val="bullet"/>
+      <w:lvlText w:val="o"/>
+      <w:lvlJc w:val="left"/>
+      <w:pPr>
+        <w:ind w:left="1440" w:hanging="360"/>
+      </w:pPr>
+      <w:rPr>
+        <w:rFonts w:ascii="Courier New" w:hAnsi="Courier New" w:cs="Courier New" w:hint="default"/>
+      </w:rPr>
+    </w:lvl>
+    <w:lvl w:ilvl="2" w:tplc="18090005" w:tentative="1">
+      <w:start w:val="1"/>
+      <w:numFmt w:val="bullet"/>
+      <w:lvlText w:val=""/>
+      <w:lvlJc w:val="left"/>
+      <w:pPr>
+        <w:ind w:left="2160" w:hanging="360"/>
+      </w:pPr>
+      <w:rPr>
+        <w:rFonts w:ascii="Wingdings" w:hAnsi="Wingdings" w:hint="default"/>
+      </w:rPr>
+    </w:lvl>
+    <w:lvl w:ilvl="3" w:tplc="18090001" w:tentative="1">
+      <w:start w:val="1"/>
+      <w:numFmt w:val="bullet"/>
+      <w:lvlText w:val=""/>
+      <w:lvlJc w:val="left"/>
+      <w:pPr>
+        <w:ind w:left="2880" w:hanging="360"/>
+      </w:pPr>
+      <w:rPr>
+        <w:rFonts w:ascii="Symbol" w:hAnsi="Symbol" w:hint="default"/>
+      </w:rPr>
+    </w:lvl>
+    <w:lvl w:ilvl="4" w:tplc="18090003" w:tentative="1">
+      <w:start w:val="1"/>
+      <w:numFmt w:val="bullet"/>
+      <w:lvlText w:val="o"/>
+      <w:lvlJc w:val="left"/>
+      <w:pPr>
+        <w:ind w:left="3600" w:hanging="360"/>
+      </w:pPr>
+      <w:rPr>
+        <w:rFonts w:ascii="Courier New" w:hAnsi="Courier New" w:cs="Courier New" w:hint="default"/>
+      </w:rPr>
+    </w:lvl>
+    <w:lvl w:ilvl="5" w:tplc="18090005" w:tentative="1">
+      <w:start w:val="1"/>
+      <w:numFmt w:val="bullet"/>
+      <w:lvlText w:val=""/>
+      <w:lvlJc w:val="left"/>
+      <w:pPr>
+        <w:ind w:left="4320" w:hanging="360"/>
+      </w:pPr>
+      <w:rPr>
+        <w:rFonts w:ascii="Wingdings" w:hAnsi="Wingdings" w:hint="default"/>
+      </w:rPr>
+    </w:lvl>
+    <w:lvl w:ilvl="6" w:tplc="18090001" w:tentative="1">
+      <w:start w:val="1"/>
+      <w:numFmt w:val="bullet"/>
+      <w:lvlText w:val=""/>
+      <w:lvlJc w:val="left"/>
+      <w:pPr>
+        <w:ind w:left="5040" w:hanging="360"/>
+      </w:pPr>
+      <w:rPr>
+        <w:rFonts w:ascii="Symbol" w:hAnsi="Symbol" w:hint="default"/>
+      </w:rPr>
+    </w:lvl>
+    <w:lvl w:ilvl="7" w:tplc="18090003" w:tentative="1">
+      <w:start w:val="1"/>
+      <w:numFmt w:val="bullet"/>
+      <w:lvlText w:val="o"/>
+      <w:lvlJc w:val="left"/>
+      <w:pPr>
+        <w:ind w:left="5760" w:hanging="360"/>
+      </w:pPr>
+      <w:rPr>
+        <w:rFonts w:ascii="Courier New" w:hAnsi="Courier New" w:cs="Courier New" w:hint="default"/>
+      </w:rPr>
+    </w:lvl>
+    <w:lvl w:ilvl="8" w:tplc="18090005" w:tentative="1">
+      <w:start w:val="1"/>
+      <w:numFmt w:val="bullet"/>
+      <w:lvlText w:val=""/>
+      <w:lvlJc w:val="left"/>
+      <w:pPr>
+        <w:ind w:left="6480" w:hanging="360"/>
       </w:pPr>
       <w:rPr>
         <w:rFonts w:ascii="Wingdings" w:hAnsi="Wingdings" w:hint="default"/>
@@ -6098,6 +6034,9 @@
   </w:num>
   <w:num w:numId="5" w16cid:durableId="1799444721">
     <w:abstractNumId w:val="4"/>
+  </w:num>
+  <w:num w:numId="6" w16cid:durableId="870843821">
+    <w:abstractNumId w:val="5"/>
   </w:num>
 </w:numbering>
 </file>

</xml_diff>